<commit_message>
adicionado matriz sss x carac e ciclo de vida
</commit_message>
<xml_diff>
--- a/artefatos/Descrições dos processos.docx
+++ b/artefatos/Descrições dos processos.docx
@@ -963,10 +963,10 @@
         </w:numPr>
       </w:pPr>
       <w:r>
-        <w:t xml:space="preserve">O cliente verifica as datas </w:t>
-      </w:r>
-      <w:r>
-        <w:t>disponíveis</w:t>
+        <w:t xml:space="preserve">O </w:t>
+      </w:r>
+      <w:r>
+        <w:t>dono do salão verifica as datas disponíveis</w:t>
       </w:r>
       <w:r>
         <w:t>.</w:t>
@@ -981,7 +981,10 @@
         </w:numPr>
       </w:pPr>
       <w:r>
-        <w:t>Seleciona o cabeleireiro de acordo</w:t>
+        <w:t>O dono do salão seleciona</w:t>
+      </w:r>
+      <w:r>
+        <w:t xml:space="preserve"> o cabeleireiro de acordo</w:t>
       </w:r>
       <w:r>
         <w:t xml:space="preserve"> com a disponibilidade do funcionário no dia escolhido</w:t>
@@ -1043,10 +1046,53 @@
         </w:numPr>
       </w:pPr>
       <w:r>
-        <w:t>Depois de consultar as datas disponíveis</w:t>
-      </w:r>
-      <w:r>
-        <w:t>.</w:t>
+        <w:t>O dono do salão marca a data e o cabeleireiro que vai atender o cliente agendado</w:t>
+      </w:r>
+    </w:p>
+    <w:p/>
+    <w:p>
+      <w:pPr>
+        <w:rPr>
+          <w:b/>
+          <w:bCs/>
+        </w:rPr>
+      </w:pPr>
+      <w:r>
+        <w:rPr>
+          <w:b/>
+          <w:bCs/>
+        </w:rPr>
+        <w:t>Processo: Verificar preços</w:t>
+      </w:r>
+      <w:bookmarkStart w:id="0" w:name="_GoBack"/>
+      <w:bookmarkEnd w:id="0"/>
+    </w:p>
+    <w:p>
+      <w:pPr>
+        <w:rPr>
+          <w:rFonts w:ascii="Calibri" w:eastAsia="Times New Roman" w:hAnsi="Calibri" w:cs="Calibri"/>
+          <w:color w:val="000000"/>
+          <w:lang w:eastAsia="pt-BR"/>
+        </w:rPr>
+      </w:pPr>
+      <w:r>
+        <w:t>Evento:</w:t>
+      </w:r>
+      <w:r>
+        <w:t xml:space="preserve"> </w:t>
+      </w:r>
+      <w:r>
+        <w:rPr>
+          <w:rFonts w:ascii="Calibri" w:eastAsia="Times New Roman" w:hAnsi="Calibri" w:cs="Calibri"/>
+          <w:color w:val="000000"/>
+          <w:lang w:eastAsia="pt-BR"/>
+        </w:rPr>
+        <w:t>Cliente verifica preços</w:t>
+      </w:r>
+    </w:p>
+    <w:p>
+      <w:r>
+        <w:t>Trabalhador Envolvido: Dono do Salão</w:t>
       </w:r>
     </w:p>
     <w:p>
@@ -1058,10 +1104,52 @@
         </w:numPr>
       </w:pPr>
       <w:r>
-        <w:t>O</w:t>
-      </w:r>
-      <w:r>
-        <w:t xml:space="preserve"> cliente segue o agendamento conforme a data escolhida.</w:t>
+        <w:t>O dono do salão disponibiliza os preços dos procedimentos.</w:t>
+      </w:r>
+    </w:p>
+    <w:p/>
+    <w:p>
+      <w:pPr>
+        <w:rPr>
+          <w:b/>
+          <w:bCs/>
+        </w:rPr>
+      </w:pPr>
+      <w:r>
+        <w:rPr>
+          <w:b/>
+          <w:bCs/>
+        </w:rPr>
+        <w:lastRenderedPageBreak/>
+        <w:t>Processo: Alterar data</w:t>
+      </w:r>
+    </w:p>
+    <w:p>
+      <w:pPr>
+        <w:rPr>
+          <w:rFonts w:ascii="Calibri" w:eastAsia="Times New Roman" w:hAnsi="Calibri" w:cs="Calibri"/>
+          <w:color w:val="000000"/>
+          <w:lang w:eastAsia="pt-BR"/>
+        </w:rPr>
+      </w:pPr>
+      <w:r>
+        <w:t>Evento:</w:t>
+      </w:r>
+      <w:r>
+        <w:t xml:space="preserve"> </w:t>
+      </w:r>
+      <w:r>
+        <w:rPr>
+          <w:rFonts w:ascii="Calibri" w:eastAsia="Times New Roman" w:hAnsi="Calibri" w:cs="Calibri"/>
+          <w:color w:val="000000"/>
+          <w:lang w:eastAsia="pt-BR"/>
+        </w:rPr>
+        <w:t>Cliente altera data</w:t>
+      </w:r>
+    </w:p>
+    <w:p>
+      <w:r>
+        <w:t>Trabalhador Envolvido: Dono do Salão</w:t>
       </w:r>
     </w:p>
     <w:p>
@@ -1073,10 +1161,10 @@
         </w:numPr>
       </w:pPr>
       <w:r>
-        <w:t>Dono do salão e os funcionários se organizam</w:t>
-      </w:r>
-      <w:r>
-        <w:t xml:space="preserve"> conforme os agendamentos.</w:t>
+        <w:t>O dono do salão muda a data do agendamento de determinado cliente de acordo com a disponibilidade</w:t>
+      </w:r>
+      <w:r>
+        <w:t>.</w:t>
       </w:r>
     </w:p>
     <w:p/>
@@ -1092,7 +1180,7 @@
           <w:b/>
           <w:bCs/>
         </w:rPr>
-        <w:t>Processo: Verificar preços</w:t>
+        <w:t>Processo: Cancelar agendamento</w:t>
       </w:r>
     </w:p>
     <w:p>
@@ -1115,7 +1203,7 @@
           <w:color w:val="000000"/>
           <w:lang w:eastAsia="pt-BR"/>
         </w:rPr>
-        <w:t>Cliente verifica preços</w:t>
+        <w:t>Cliente cancela agendamento</w:t>
       </w:r>
     </w:p>
     <w:p>
@@ -1132,7 +1220,51 @@
         </w:numPr>
       </w:pPr>
       <w:r>
-        <w:t>O dono do salão disponibiliza os preços dos procedimentos.</w:t>
+        <w:t>O dono do salão cancela o horário do cliente agendado</w:t>
+      </w:r>
+    </w:p>
+    <w:p/>
+    <w:p>
+      <w:pPr>
+        <w:rPr>
+          <w:b/>
+          <w:bCs/>
+        </w:rPr>
+      </w:pPr>
+      <w:r>
+        <w:rPr>
+          <w:b/>
+          <w:bCs/>
+        </w:rPr>
+        <w:t>Processo: Verificar horários agendados</w:t>
+      </w:r>
+    </w:p>
+    <w:p>
+      <w:pPr>
+        <w:rPr>
+          <w:rFonts w:ascii="Calibri" w:eastAsia="Times New Roman" w:hAnsi="Calibri" w:cs="Calibri"/>
+          <w:color w:val="000000"/>
+          <w:lang w:eastAsia="pt-BR"/>
+        </w:rPr>
+      </w:pPr>
+      <w:r>
+        <w:t xml:space="preserve">Evento: </w:t>
+      </w:r>
+      <w:r>
+        <w:rPr>
+          <w:rFonts w:ascii="Calibri" w:eastAsia="Times New Roman" w:hAnsi="Calibri" w:cs="Calibri"/>
+          <w:color w:val="000000"/>
+          <w:lang w:eastAsia="pt-BR"/>
+        </w:rPr>
+        <w:t>Dono verifica horários agendados</w:t>
+      </w:r>
+      <w:r>
+        <w:t xml:space="preserve"> </w:t>
+      </w:r>
+    </w:p>
+    <w:p>
+      <w:r>
+        <w:t>Trabalhador Envolvido: Dono do Salão</w:t>
       </w:r>
     </w:p>
     <w:p>
@@ -1140,12 +1272,11 @@
         <w:pStyle w:val="PargrafodaLista"/>
         <w:numPr>
           <w:ilvl w:val="0"/>
-          <w:numId w:val="4"/>
+          <w:numId w:val="1"/>
         </w:numPr>
       </w:pPr>
       <w:r>
-        <w:lastRenderedPageBreak/>
-        <w:t>O cliente verifica os preços do procedimento que ele irá realizar no salão.</w:t>
+        <w:t>O dono do salão tem a possibilidade de verificar os horários que os clientes marcaram, para se organizar no dia a dia.</w:t>
       </w:r>
     </w:p>
     <w:p/>
@@ -1161,7 +1292,7 @@
           <w:b/>
           <w:bCs/>
         </w:rPr>
-        <w:t>Processo: Alterar data</w:t>
+        <w:t>Processo: Verificar funcionários disponíveis</w:t>
       </w:r>
     </w:p>
     <w:p>
@@ -1173,10 +1304,7 @@
         </w:rPr>
       </w:pPr>
       <w:r>
-        <w:t>Evento:</w:t>
-      </w:r>
-      <w:r>
-        <w:t xml:space="preserve"> </w:t>
+        <w:t xml:space="preserve">Evento: </w:t>
       </w:r>
       <w:r>
         <w:rPr>
@@ -1184,7 +1312,7 @@
           <w:color w:val="000000"/>
           <w:lang w:eastAsia="pt-BR"/>
         </w:rPr>
-        <w:t>Cliente altera data</w:t>
+        <w:t>Dono verifica funcionários disponíveis</w:t>
       </w:r>
     </w:p>
     <w:p>
@@ -1197,14 +1325,11 @@
         <w:pStyle w:val="PargrafodaLista"/>
         <w:numPr>
           <w:ilvl w:val="0"/>
-          <w:numId w:val="4"/>
+          <w:numId w:val="1"/>
         </w:numPr>
       </w:pPr>
       <w:r>
-        <w:t>O cliente pode alterar a data</w:t>
-      </w:r>
-      <w:r>
-        <w:t>.</w:t>
+        <w:t>Depois de ter verificado horários.</w:t>
       </w:r>
     </w:p>
     <w:p>
@@ -1212,89 +1337,13 @@
         <w:pStyle w:val="PargrafodaLista"/>
         <w:numPr>
           <w:ilvl w:val="0"/>
-          <w:numId w:val="4"/>
+          <w:numId w:val="1"/>
         </w:numPr>
       </w:pPr>
       <w:r>
-        <w:t>Depois poderá</w:t>
-      </w:r>
-      <w:r>
-        <w:t xml:space="preserve"> remarcar novamente</w:t>
-      </w:r>
-      <w:r>
-        <w:t>, de acordo, com sua disponibilidade.</w:t>
-      </w:r>
-    </w:p>
-    <w:p/>
-    <w:p>
-      <w:pPr>
-        <w:rPr>
-          <w:b/>
-          <w:bCs/>
-        </w:rPr>
-      </w:pPr>
-      <w:r>
-        <w:rPr>
-          <w:b/>
-          <w:bCs/>
-        </w:rPr>
-        <w:t>Processo: Cancelar agendamento</w:t>
-      </w:r>
-    </w:p>
-    <w:p>
-      <w:pPr>
-        <w:rPr>
-          <w:rFonts w:ascii="Calibri" w:eastAsia="Times New Roman" w:hAnsi="Calibri" w:cs="Calibri"/>
-          <w:color w:val="000000"/>
-          <w:lang w:eastAsia="pt-BR"/>
-        </w:rPr>
-      </w:pPr>
-      <w:r>
-        <w:t>Evento:</w:t>
-      </w:r>
-      <w:r>
-        <w:t xml:space="preserve"> </w:t>
-      </w:r>
-      <w:r>
-        <w:rPr>
-          <w:rFonts w:ascii="Calibri" w:eastAsia="Times New Roman" w:hAnsi="Calibri" w:cs="Calibri"/>
-          <w:color w:val="000000"/>
-          <w:lang w:eastAsia="pt-BR"/>
-        </w:rPr>
-        <w:t>Cliente cancela agendamento</w:t>
-      </w:r>
-    </w:p>
-    <w:p>
-      <w:r>
-        <w:t>Trabalhador Envolvido: Dono do Salão</w:t>
-      </w:r>
-    </w:p>
-    <w:p>
-      <w:pPr>
-        <w:pStyle w:val="PargrafodaLista"/>
-        <w:numPr>
-          <w:ilvl w:val="0"/>
-          <w:numId w:val="4"/>
-        </w:numPr>
-      </w:pPr>
-      <w:r>
-        <w:t>O cliente consegue cancelar a qualquer momento seu horário.</w:t>
-      </w:r>
-    </w:p>
-    <w:p>
-      <w:pPr>
-        <w:pStyle w:val="PargrafodaLista"/>
-        <w:numPr>
-          <w:ilvl w:val="0"/>
-          <w:numId w:val="4"/>
-        </w:numPr>
-      </w:pPr>
-      <w:r>
-        <w:t>Depois poderá remarcar novamente, de acordo, com sua disponibilidade.</w:t>
-      </w:r>
-    </w:p>
-    <w:p/>
-    <w:p/>
+        <w:t>O dono do salão verifica os funcionários disponíveis naquele momento, conforme a escolha do cliente.</w:t>
+      </w:r>
+    </w:p>
     <w:p/>
     <w:p>
       <w:pPr>
@@ -1397,6 +1446,7 @@
         </w:numPr>
       </w:pPr>
       <w:r>
+        <w:lastRenderedPageBreak/>
         <w:t xml:space="preserve">O Dono do salão pode alterar seus preços </w:t>
       </w:r>
       <w:r>
@@ -1476,8 +1526,6 @@
       <w:r>
         <w:t>O dono do salão</w:t>
       </w:r>
-      <w:bookmarkStart w:id="0" w:name="_GoBack"/>
-      <w:bookmarkEnd w:id="0"/>
       <w:r>
         <w:t xml:space="preserve"> consulta</w:t>
       </w:r>
@@ -1583,6 +1631,7 @@
         <w:t>de lucro que obteve no mês.</w:t>
       </w:r>
     </w:p>
+    <w:p/>
     <w:p>
       <w:pPr>
         <w:rPr>
@@ -1590,27 +1639,12 @@
           <w:bCs/>
         </w:rPr>
       </w:pPr>
-    </w:p>
-    <w:p>
-      <w:pPr>
+      <w:r>
         <w:rPr>
           <w:b/>
           <w:bCs/>
         </w:rPr>
-      </w:pPr>
-      <w:r>
-        <w:rPr>
-          <w:b/>
-          <w:bCs/>
-        </w:rPr>
-        <w:t xml:space="preserve">Processo: </w:t>
-      </w:r>
-      <w:r>
-        <w:rPr>
-          <w:b/>
-          <w:bCs/>
-        </w:rPr>
-        <w:t>Verificar horários agendados</w:t>
+        <w:t>Processo: Editar Produto</w:t>
       </w:r>
     </w:p>
     <w:p>
@@ -1633,149 +1667,7 @@
           <w:color w:val="000000"/>
           <w:lang w:eastAsia="pt-BR"/>
         </w:rPr>
-        <w:t>Dono verifica horários agendados</w:t>
-      </w:r>
-      <w:r>
-        <w:t xml:space="preserve"> </w:t>
-      </w:r>
-    </w:p>
-    <w:p>
-      <w:r>
-        <w:t>Trabalhador Envolvido: Dono do Salão</w:t>
-      </w:r>
-    </w:p>
-    <w:p>
-      <w:pPr>
-        <w:pStyle w:val="PargrafodaLista"/>
-        <w:numPr>
-          <w:ilvl w:val="0"/>
-          <w:numId w:val="1"/>
-        </w:numPr>
-      </w:pPr>
-      <w:r>
-        <w:t>O dono do salão tem a possibilidade de verificar os horários que os clientes marcaram</w:t>
-      </w:r>
-      <w:r>
-        <w:t>, para se organizar no dia a dia.</w:t>
-      </w:r>
-    </w:p>
-    <w:p/>
-    <w:p/>
-    <w:p/>
-    <w:p/>
-    <w:p>
-      <w:pPr>
-        <w:rPr>
-          <w:b/>
-          <w:bCs/>
-        </w:rPr>
-      </w:pPr>
-      <w:r>
-        <w:rPr>
-          <w:b/>
-          <w:bCs/>
-        </w:rPr>
-        <w:t>Processo: Verificar funcionários disponíveis</w:t>
-      </w:r>
-    </w:p>
-    <w:p>
-      <w:pPr>
-        <w:rPr>
-          <w:rFonts w:ascii="Calibri" w:eastAsia="Times New Roman" w:hAnsi="Calibri" w:cs="Calibri"/>
-          <w:color w:val="000000"/>
-          <w:lang w:eastAsia="pt-BR"/>
-        </w:rPr>
-      </w:pPr>
-      <w:r>
-        <w:t>Evento:</w:t>
-      </w:r>
-      <w:r>
-        <w:t xml:space="preserve"> </w:t>
-      </w:r>
-      <w:r>
-        <w:rPr>
-          <w:rFonts w:ascii="Calibri" w:eastAsia="Times New Roman" w:hAnsi="Calibri" w:cs="Calibri"/>
-          <w:color w:val="000000"/>
-          <w:lang w:eastAsia="pt-BR"/>
-        </w:rPr>
-        <w:t>Dono verifica funcionários disponíveis</w:t>
-      </w:r>
-    </w:p>
-    <w:p>
-      <w:r>
-        <w:t>Trabalhador Envolvido: Dono do Salão</w:t>
-      </w:r>
-    </w:p>
-    <w:p>
-      <w:pPr>
-        <w:pStyle w:val="PargrafodaLista"/>
-        <w:numPr>
-          <w:ilvl w:val="0"/>
-          <w:numId w:val="1"/>
-        </w:numPr>
-      </w:pPr>
-      <w:r>
-        <w:t>Depois de ter verificado</w:t>
-      </w:r>
-      <w:r>
-        <w:t xml:space="preserve"> </w:t>
-      </w:r>
-      <w:r>
-        <w:t>horários.</w:t>
-      </w:r>
-    </w:p>
-    <w:p>
-      <w:pPr>
-        <w:pStyle w:val="PargrafodaLista"/>
-        <w:numPr>
-          <w:ilvl w:val="0"/>
-          <w:numId w:val="1"/>
-        </w:numPr>
-      </w:pPr>
-      <w:r>
-        <w:t>O dono do salão verifica os funcionários disponíveis naquele momento</w:t>
-      </w:r>
-      <w:r>
-        <w:t>, conforme a escolha do cliente.</w:t>
-      </w:r>
-    </w:p>
-    <w:p/>
-    <w:p>
-      <w:pPr>
-        <w:rPr>
-          <w:b/>
-          <w:bCs/>
-        </w:rPr>
-      </w:pPr>
-      <w:r>
-        <w:rPr>
-          <w:b/>
-          <w:bCs/>
-        </w:rPr>
-        <w:t>Processo: Editar Agendamento</w:t>
-      </w:r>
-    </w:p>
-    <w:p>
-      <w:pPr>
-        <w:rPr>
-          <w:rFonts w:ascii="Calibri" w:eastAsia="Times New Roman" w:hAnsi="Calibri" w:cs="Calibri"/>
-          <w:color w:val="000000"/>
-          <w:lang w:eastAsia="pt-BR"/>
-        </w:rPr>
-      </w:pPr>
-      <w:r>
-        <w:t>Evento:</w:t>
-      </w:r>
-      <w:r>
-        <w:t xml:space="preserve"> </w:t>
-      </w:r>
-      <w:r>
-        <w:rPr>
-          <w:rFonts w:ascii="Calibri" w:eastAsia="Times New Roman" w:hAnsi="Calibri" w:cs="Calibri"/>
-          <w:color w:val="000000"/>
-          <w:lang w:eastAsia="pt-BR"/>
-        </w:rPr>
-        <w:t>Dono edita agendamento</w:t>
+        <w:t>Dono edita produto</w:t>
       </w:r>
     </w:p>
     <w:p>
@@ -1792,25 +1684,10 @@
         </w:numPr>
       </w:pPr>
       <w:r>
-        <w:t xml:space="preserve">O dono do salão </w:t>
-      </w:r>
-      <w:r>
-        <w:t xml:space="preserve">controla </w:t>
-      </w:r>
-      <w:r>
-        <w:t xml:space="preserve">os </w:t>
-      </w:r>
-      <w:r>
-        <w:t xml:space="preserve">horários, ele pode alterar ou mudar </w:t>
-      </w:r>
-      <w:r>
-        <w:t>caso aconteça</w:t>
-      </w:r>
-      <w:r>
-        <w:t xml:space="preserve"> algum imprevisto</w:t>
-      </w:r>
-      <w:r>
-        <w:t>.</w:t>
+        <w:t>Pode editar os pr</w:t>
+      </w:r>
+      <w:r>
+        <w:t>odutos no seu estoque, como quantidades ou nomes de produtos.</w:t>
       </w:r>
     </w:p>
     <w:p/>
@@ -1826,7 +1703,7 @@
           <w:b/>
           <w:bCs/>
         </w:rPr>
-        <w:t>Processo: Cancelar Agendamento</w:t>
+        <w:t>Processo: Adicionar produtos</w:t>
       </w:r>
     </w:p>
     <w:p>
@@ -1849,7 +1726,7 @@
           <w:color w:val="000000"/>
           <w:lang w:eastAsia="pt-BR"/>
         </w:rPr>
-        <w:t>Dono cancela agendamento</w:t>
+        <w:t>Dono adiciona produto</w:t>
       </w:r>
     </w:p>
     <w:p>
@@ -1866,10 +1743,7 @@
         </w:numPr>
       </w:pPr>
       <w:r>
-        <w:t>O dono do salão pode cancelar a qualquer momento os seus horários</w:t>
-      </w:r>
-      <w:r>
-        <w:t>, devido algum imprevisto.</w:t>
+        <w:t>O dono do salão pode adicionar produtos que estão faltando no seu estoque.</w:t>
       </w:r>
     </w:p>
     <w:p/>
@@ -1885,7 +1759,7 @@
           <w:b/>
           <w:bCs/>
         </w:rPr>
-        <w:t>Processo: Editar Produto</w:t>
+        <w:t>Processo: Apagar produtos</w:t>
       </w:r>
     </w:p>
     <w:p>
@@ -1908,7 +1782,7 @@
           <w:color w:val="000000"/>
           <w:lang w:eastAsia="pt-BR"/>
         </w:rPr>
-        <w:t>Dono edita produto</w:t>
+        <w:t>Dono visualiza produto</w:t>
       </w:r>
     </w:p>
     <w:p>
@@ -1925,10 +1799,16 @@
         </w:numPr>
       </w:pPr>
       <w:r>
-        <w:t>Pode editar os pr</w:t>
-      </w:r>
-      <w:r>
-        <w:t>odutos no seu estoque, como quantidades ou nomes de produtos.</w:t>
+        <w:t xml:space="preserve">O dono do salão pode remover produtos </w:t>
+      </w:r>
+      <w:r>
+        <w:t>n</w:t>
+      </w:r>
+      <w:r>
+        <w:t>a lista de estoque, caso tenha adicionado por engano.</w:t>
+      </w:r>
+      <w:r>
+        <w:t xml:space="preserve"> </w:t>
       </w:r>
     </w:p>
     <w:p/>
@@ -1944,7 +1824,7 @@
           <w:b/>
           <w:bCs/>
         </w:rPr>
-        <w:t>Processo: Adicionar produtos</w:t>
+        <w:t>Processo: Visualizar produtos</w:t>
       </w:r>
     </w:p>
     <w:p>
@@ -1967,135 +1847,12 @@
           <w:color w:val="000000"/>
           <w:lang w:eastAsia="pt-BR"/>
         </w:rPr>
-        <w:t>Dono adiciona produto</w:t>
-      </w:r>
-    </w:p>
-    <w:p>
-      <w:r>
-        <w:t>Trabalhador Envolvido: Dono do Salão</w:t>
-      </w:r>
-    </w:p>
-    <w:p>
-      <w:pPr>
-        <w:pStyle w:val="PargrafodaLista"/>
-        <w:numPr>
-          <w:ilvl w:val="0"/>
-          <w:numId w:val="5"/>
-        </w:numPr>
-      </w:pPr>
-      <w:r>
-        <w:t>O dono do salão pode adicionar produtos que estão faltando no seu estoque.</w:t>
-      </w:r>
-    </w:p>
-    <w:p/>
-    <w:p/>
-    <w:p/>
-    <w:p/>
-    <w:p>
-      <w:pPr>
-        <w:rPr>
-          <w:b/>
-          <w:bCs/>
-        </w:rPr>
-      </w:pPr>
-      <w:r>
-        <w:rPr>
-          <w:b/>
-          <w:bCs/>
-        </w:rPr>
-        <w:t>Processo: Apagar produtos</w:t>
-      </w:r>
-    </w:p>
-    <w:p>
-      <w:pPr>
-        <w:rPr>
-          <w:rFonts w:ascii="Calibri" w:eastAsia="Times New Roman" w:hAnsi="Calibri" w:cs="Calibri"/>
-          <w:color w:val="000000"/>
-          <w:lang w:eastAsia="pt-BR"/>
-        </w:rPr>
-      </w:pPr>
-      <w:r>
-        <w:t>Evento:</w:t>
-      </w:r>
-      <w:r>
-        <w:t xml:space="preserve"> </w:t>
-      </w:r>
-      <w:r>
-        <w:rPr>
-          <w:rFonts w:ascii="Calibri" w:eastAsia="Times New Roman" w:hAnsi="Calibri" w:cs="Calibri"/>
-          <w:color w:val="000000"/>
-          <w:lang w:eastAsia="pt-BR"/>
-        </w:rPr>
-        <w:t>Dono visualiza produto</w:t>
-      </w:r>
-    </w:p>
-    <w:p>
-      <w:r>
-        <w:t>Trabalhador Envolvido: Dono do Salão</w:t>
-      </w:r>
-    </w:p>
-    <w:p>
-      <w:pPr>
-        <w:pStyle w:val="PargrafodaLista"/>
-        <w:numPr>
-          <w:ilvl w:val="0"/>
-          <w:numId w:val="5"/>
-        </w:numPr>
-      </w:pPr>
-      <w:r>
-        <w:t xml:space="preserve">O dono do salão pode remover produtos </w:t>
-      </w:r>
-      <w:r>
-        <w:t>n</w:t>
-      </w:r>
-      <w:r>
-        <w:t>a lista de estoque, caso tenha adicionado por engano.</w:t>
-      </w:r>
-      <w:r>
-        <w:t xml:space="preserve"> </w:t>
-      </w:r>
-    </w:p>
-    <w:p/>
-    <w:p>
-      <w:pPr>
-        <w:rPr>
-          <w:b/>
-          <w:bCs/>
-        </w:rPr>
-      </w:pPr>
-      <w:r>
-        <w:rPr>
-          <w:b/>
-          <w:bCs/>
-        </w:rPr>
-        <w:t>Processo: Visualizar produtos</w:t>
-      </w:r>
-    </w:p>
-    <w:p>
-      <w:pPr>
-        <w:rPr>
-          <w:rFonts w:ascii="Calibri" w:eastAsia="Times New Roman" w:hAnsi="Calibri" w:cs="Calibri"/>
-          <w:color w:val="000000"/>
-          <w:lang w:eastAsia="pt-BR"/>
-        </w:rPr>
-      </w:pPr>
-      <w:r>
-        <w:t>Evento:</w:t>
-      </w:r>
-      <w:r>
-        <w:t xml:space="preserve"> </w:t>
-      </w:r>
-      <w:r>
-        <w:rPr>
-          <w:rFonts w:ascii="Calibri" w:eastAsia="Times New Roman" w:hAnsi="Calibri" w:cs="Calibri"/>
-          <w:color w:val="000000"/>
-          <w:lang w:eastAsia="pt-BR"/>
-        </w:rPr>
         <w:t>Dono exclui produto</w:t>
       </w:r>
     </w:p>
     <w:p>
       <w:r>
+        <w:lastRenderedPageBreak/>
         <w:t>Trabalhador Envolvido: Dono do Salão</w:t>
       </w:r>
     </w:p>
@@ -3561,13 +3318,28 @@
   <a:extraClrSchemeLst/>
   <a:extLst>
     <a:ext uri="{05A4C25C-085E-4340-85A3-A5531E510DB2}">
-      <thm15:themeFamily xmlns:thm15="http://schemas.microsoft.com/office/thememl/2012/main" xmlns="" name="Office Theme" id="{62F939B6-93AF-4DB8-9C6B-D6C7DFDC589F}" vid="{4A3C46E8-61CC-4603-A589-7422A47A8E4A}"/>
+      <thm15:themeFamily xmlns="" xmlns:thm15="http://schemas.microsoft.com/office/thememl/2012/main" name="Office Theme" id="{62F939B6-93AF-4DB8-9C6B-D6C7DFDC589F}" vid="{4A3C46E8-61CC-4603-A589-7422A47A8E4A}"/>
     </a:ext>
   </a:extLst>
 </a:theme>
 </file>
 
 <file path=customXml/item1.xml><?xml version="1.0" encoding="utf-8"?>
+<p:properties xmlns:p="http://schemas.microsoft.com/office/2006/metadata/properties" xmlns:xsi="http://www.w3.org/2001/XMLSchema-instance" xmlns:pc="http://schemas.microsoft.com/office/infopath/2007/PartnerControls">
+  <documentManagement/>
+</p:properties>
+</file>
+
+<file path=customXml/item2.xml><?xml version="1.0" encoding="utf-8"?>
+<?mso-contentType ?>
+<FormTemplates xmlns="http://schemas.microsoft.com/sharepoint/v3/contenttype/forms">
+  <Display>DocumentLibraryForm</Display>
+  <Edit>DocumentLibraryForm</Edit>
+  <New>DocumentLibraryForm</New>
+</FormTemplates>
+</file>
+
+<file path=customXml/item3.xml><?xml version="1.0" encoding="utf-8"?>
 <ct:contentTypeSchema xmlns:ct="http://schemas.microsoft.com/office/2006/metadata/contentType" xmlns:ma="http://schemas.microsoft.com/office/2006/metadata/properties/metaAttributes" ct:_="" ma:_="" ma:contentTypeName="Documento" ma:contentTypeID="0x0101009A2805E5511F314AAA95A13F5CA1DBC3" ma:contentTypeVersion="2" ma:contentTypeDescription="Crie um novo documento." ma:contentTypeScope="" ma:versionID="49a71b73a90b17ed407a4f1e682dcfe5">
   <xsd:schema xmlns:xsd="http://www.w3.org/2001/XMLSchema" xmlns:xs="http://www.w3.org/2001/XMLSchema" xmlns:p="http://schemas.microsoft.com/office/2006/metadata/properties" xmlns:ns3="f064919f-50b5-4d14-b3e3-de7b1c59282e" targetNamespace="http://schemas.microsoft.com/office/2006/metadata/properties" ma:root="true" ma:fieldsID="8f1519e0e55e84df1a7ed745a433b067" ns3:_="">
     <xsd:import namespace="f064919f-50b5-4d14-b3e3-de7b1c59282e"/>
@@ -3699,26 +3471,28 @@
 </ct:contentTypeSchema>
 </file>
 
-<file path=customXml/item2.xml><?xml version="1.0" encoding="utf-8"?>
-<?mso-contentType ?>
-<FormTemplates xmlns="http://schemas.microsoft.com/sharepoint/v3/contenttype/forms">
-  <Display>DocumentLibraryForm</Display>
-  <Edit>DocumentLibraryForm</Edit>
-  <New>DocumentLibraryForm</New>
-</FormTemplates>
-</file>
-
-<file path=customXml/item3.xml><?xml version="1.0" encoding="utf-8"?>
-<p:properties xmlns:p="http://schemas.microsoft.com/office/2006/metadata/properties" xmlns:xsi="http://www.w3.org/2001/XMLSchema-instance" xmlns:pc="http://schemas.microsoft.com/office/infopath/2007/PartnerControls">
-  <documentManagement/>
-</p:properties>
-</file>
-
 <file path=customXml/item4.xml><?xml version="1.0" encoding="utf-8"?>
 <b:Sources xmlns:b="http://schemas.openxmlformats.org/officeDocument/2006/bibliography" xmlns="http://schemas.openxmlformats.org/officeDocument/2006/bibliography" SelectedStyle="\APA.XSL" StyleName="APA"/>
 </file>
 
 <file path=customXml/itemProps1.xml><?xml version="1.0" encoding="utf-8"?>
+<ds:datastoreItem xmlns:ds="http://schemas.openxmlformats.org/officeDocument/2006/customXml" ds:itemID="{E700B511-1CA7-4BD6-B479-0F52C36407C5}">
+  <ds:schemaRefs>
+    <ds:schemaRef ds:uri="http://schemas.microsoft.com/office/2006/metadata/properties"/>
+    <ds:schemaRef ds:uri="http://schemas.microsoft.com/office/infopath/2007/PartnerControls"/>
+  </ds:schemaRefs>
+</ds:datastoreItem>
+</file>
+
+<file path=customXml/itemProps2.xml><?xml version="1.0" encoding="utf-8"?>
+<ds:datastoreItem xmlns:ds="http://schemas.openxmlformats.org/officeDocument/2006/customXml" ds:itemID="{F6F43079-7B99-4403-8B19-6BFA5E534FB0}">
+  <ds:schemaRefs>
+    <ds:schemaRef ds:uri="http://schemas.microsoft.com/sharepoint/v3/contenttype/forms"/>
+  </ds:schemaRefs>
+</ds:datastoreItem>
+</file>
+
+<file path=customXml/itemProps3.xml><?xml version="1.0" encoding="utf-8"?>
 <ds:datastoreItem xmlns:ds="http://schemas.openxmlformats.org/officeDocument/2006/customXml" ds:itemID="{06AED970-C8AC-4A0B-8259-A7B6BD90E106}">
   <ds:schemaRefs>
     <ds:schemaRef ds:uri="http://schemas.microsoft.com/office/2006/metadata/contentType"/>
@@ -3736,25 +3510,8 @@
 </ds:datastoreItem>
 </file>
 
-<file path=customXml/itemProps2.xml><?xml version="1.0" encoding="utf-8"?>
-<ds:datastoreItem xmlns:ds="http://schemas.openxmlformats.org/officeDocument/2006/customXml" ds:itemID="{F6F43079-7B99-4403-8B19-6BFA5E534FB0}">
-  <ds:schemaRefs>
-    <ds:schemaRef ds:uri="http://schemas.microsoft.com/sharepoint/v3/contenttype/forms"/>
-  </ds:schemaRefs>
-</ds:datastoreItem>
-</file>
-
-<file path=customXml/itemProps3.xml><?xml version="1.0" encoding="utf-8"?>
-<ds:datastoreItem xmlns:ds="http://schemas.openxmlformats.org/officeDocument/2006/customXml" ds:itemID="{E700B511-1CA7-4BD6-B479-0F52C36407C5}">
-  <ds:schemaRefs>
-    <ds:schemaRef ds:uri="http://schemas.microsoft.com/office/2006/metadata/properties"/>
-    <ds:schemaRef ds:uri="http://schemas.microsoft.com/office/infopath/2007/PartnerControls"/>
-  </ds:schemaRefs>
-</ds:datastoreItem>
-</file>
-
 <file path=customXml/itemProps4.xml><?xml version="1.0" encoding="utf-8"?>
-<ds:datastoreItem xmlns:ds="http://schemas.openxmlformats.org/officeDocument/2006/customXml" ds:itemID="{2F14EB41-8DF1-49F8-8399-56AF23964566}">
+<ds:datastoreItem xmlns:ds="http://schemas.openxmlformats.org/officeDocument/2006/customXml" ds:itemID="{0F422734-089F-459D-96B3-B0B4CDE31C15}">
   <ds:schemaRefs>
     <ds:schemaRef ds:uri="http://schemas.openxmlformats.org/officeDocument/2006/bibliography"/>
   </ds:schemaRefs>

</xml_diff>